<commit_message>
feat(soa/lab#1): :sparkles: update specs
</commit_message>
<xml_diff>
--- a/7 соа/лабораторные/lab1/docs/report.docx
+++ b/7 соа/лабораторные/lab1/docs/report.docx
@@ -425,7 +425,7 @@
           <w:szCs w:val="28"/>
           <w:rtl w:val="0"/>
         </w:rPr>
-        <w:t xml:space="preserve"> P3410</w:t>
+        <w:t xml:space="preserve"> P3408</w:t>
       </w:r>
     </w:p>
     <w:p>
@@ -3155,7 +3155,7 @@
         </w:rPr>
         <w:drawing>
           <wp:inline distB="114300" distT="114300" distL="114300" distR="114300">
-            <wp:extent cx="5939480" cy="5346700"/>
+            <wp:extent cx="5939480" cy="5715000"/>
             <wp:effectExtent b="0" l="0" r="0" t="0"/>
             <wp:docPr id="1" name="image1.png"/>
             <a:graphic>
@@ -3175,7 +3175,7 @@
                   <pic:spPr>
                     <a:xfrm>
                       <a:off x="0" y="0"/>
-                      <a:ext cx="5939480" cy="5346700"/>
+                      <a:ext cx="5939480" cy="5715000"/>
                     </a:xfrm>
                     <a:prstGeom prst="rect"/>
                     <a:ln/>
@@ -3186,20 +3186,6 @@
           </wp:inline>
         </w:drawing>
       </w:r>
-      <w:r>
-        <w:rPr>
-          <w:rtl w:val="0"/>
-        </w:rPr>
-      </w:r>
-    </w:p>
-    <w:p>
-      <w:pPr>
-        <w:rPr>
-          <w:rFonts w:ascii="Times New Roman" w:cs="Times New Roman" w:eastAsia="Times New Roman" w:hAnsi="Times New Roman"/>
-          <w:sz w:val="28"/>
-          <w:szCs w:val="28"/>
-        </w:rPr>
-      </w:pPr>
       <w:r>
         <w:rPr>
           <w:rtl w:val="0"/>

</xml_diff>